<commit_message>
more iterations and exploration
</commit_message>
<xml_diff>
--- a/cs421-gowtham4-projectreport-su21.docx
+++ b/cs421-gowtham4-projectreport-su21.docx
@@ -302,11 +302,9 @@
       <w:r>
         <w:t xml:space="preserve">, </w:t>
       </w:r>
-      <w:proofErr w:type="gramStart"/>
-      <w:r>
-        <w:t>recursion</w:t>
-      </w:r>
-      <w:proofErr w:type="gramEnd"/>
+      <w:r>
+        <w:t>recursion,</w:t>
+      </w:r>
       <w:r>
         <w:t xml:space="preserve"> and laziness</w:t>
       </w:r>
@@ -344,6 +342,9 @@
       <w:r>
         <w:t>This section lists various components of the code at a higher level.</w:t>
       </w:r>
+      <w:r>
+        <w:t xml:space="preserve"> It is broadly derived from the reference paper with some custom modifications and experiments.</w:t>
+      </w:r>
     </w:p>
     <w:p/>
     <w:p>
@@ -360,11 +361,16 @@
     <w:p/>
     <w:p>
       <w:r>
-        <w:lastRenderedPageBreak/>
         <w:t xml:space="preserve">Core logic to implement the replicating logic. For example, Mandelbrot Set can be defined by </w:t>
       </w:r>
       <w:r>
-        <w:t xml:space="preserve">set of points c for which </w:t>
+        <w:t xml:space="preserve">set of points </w:t>
+      </w:r>
+      <w:r>
+        <w:t>Z</w:t>
+      </w:r>
+      <w:r>
+        <w:t xml:space="preserve"> for which </w:t>
       </w:r>
       <w:r>
         <w:t>the</w:t>
@@ -540,36 +546,37 @@
         <w:t xml:space="preserve"> as the starting point</w:t>
       </w:r>
       <w:r>
-        <w:t>.</w:t>
-      </w:r>
-    </w:p>
-    <w:p>
-      <w:r>
-        <w:t>It is initiated by a seed which is a point other than the origin (0,0). It is slightly displaced from the origin. All the subsequent points are generated from this Seed point.</w:t>
+        <w:t xml:space="preserve"> for Mandelbrot set. </w:t>
       </w:r>
     </w:p>
     <w:p/>
     <w:p>
       <w:r>
+        <w:t>It is initiated by a seed which is a point other than the origin (0,0)</w:t>
+      </w:r>
+      <w:r>
+        <w:t xml:space="preserve"> for Julia Set</w:t>
+      </w:r>
+      <w:r>
+        <w:t>. It is slightly displaced from the origin. All the subsequent points are generated from this Seed point.</w:t>
+      </w:r>
+      <w:r>
+        <w:t xml:space="preserve"> </w:t>
+      </w:r>
+      <w:r>
+        <w:t>Julia Sets are like a subset of the Mandelbrot sets located at different coordinates in the broader Mandelbrot set.</w:t>
+      </w:r>
+    </w:p>
+    <w:p/>
+    <w:p>
+      <w:r>
+        <w:t>This iterator is a key generator for mandelbrot set (set of all z that satisfy the following equation). say z = x + i y, p = u + i v (complex numbers). z_(n+1) = z_n^2 + p</w:t>
+      </w:r>
+    </w:p>
+    <w:p/>
+    <w:p>
+      <w:r>
         <w:t>2D Array of Points is converted to an image using a character palette.</w:t>
-      </w:r>
-    </w:p>
-    <w:p/>
-    <w:p>
-      <w:r>
-        <w:t xml:space="preserve">This project does what was proposed in the initial project proposal. It is mainly focused on implementing a connection between physics and functional programming. We explore </w:t>
-      </w:r>
-      <w:r>
-        <w:t xml:space="preserve">different kinds of </w:t>
-      </w:r>
-      <w:r>
-        <w:t xml:space="preserve">fractal </w:t>
-      </w:r>
-      <w:r>
-        <w:t>geometries</w:t>
-      </w:r>
-      <w:r>
-        <w:t xml:space="preserve"> and share the results here.</w:t>
       </w:r>
     </w:p>
     <w:p/>
@@ -614,8 +621,137 @@
         <w:t>.</w:t>
       </w:r>
       <w:r>
-        <w:t xml:space="preserve"> Figure1 and 2 are examples of Mandelbrot sets and Julia Sets.</w:t>
-      </w:r>
+        <w:t xml:space="preserve"> Figure</w:t>
+      </w:r>
+      <w:r>
+        <w:t xml:space="preserve">s </w:t>
+      </w:r>
+      <w:r>
+        <w:t>1</w:t>
+      </w:r>
+      <w:r>
+        <w:t>-2</w:t>
+      </w:r>
+      <w:r>
+        <w:t xml:space="preserve"> and </w:t>
+      </w:r>
+      <w:r>
+        <w:t>3-6</w:t>
+      </w:r>
+      <w:r>
+        <w:t xml:space="preserve"> are examples of Mandelbrot sets and Julia Sets</w:t>
+      </w:r>
+      <w:r>
+        <w:t xml:space="preserve"> respectively. Similar points in the pictures are represented by similar character (from  the pallete.)</w:t>
+      </w:r>
+    </w:p>
+    <w:p/>
+    <w:p>
+      <w:pPr>
+        <w:rPr>
+          <w:noProof/>
+        </w:rPr>
+      </w:pPr>
+      <w:r>
+        <w:rPr>
+          <w:noProof/>
+        </w:rPr>
+        <w:t>Also, jut to illustrate how simple changes to the function can alter images -&gt;  we share the dramatic change in the figures with just the change in the itertor from ‘next’ (2way symmetry) to ‘next2’ (3way symmetry</w:t>
+      </w:r>
+      <w:r>
+        <w:rPr>
+          <w:noProof/>
+        </w:rPr>
+        <w:t xml:space="preserve"> – see the equation below</w:t>
+      </w:r>
+      <w:r>
+        <w:rPr>
+          <w:noProof/>
+        </w:rPr>
+        <w:t>).</w:t>
+      </w:r>
+    </w:p>
+    <w:p>
+      <w:pPr>
+        <w:jc w:val="center"/>
+      </w:pPr>
+      <m:oMathPara>
+        <m:oMath>
+          <m:sSubSup>
+            <m:sSubSupPr>
+              <m:ctrlPr>
+                <w:rPr>
+                  <w:rFonts w:ascii="Cambria Math" w:hAnsi="Cambria Math"/>
+                  <w:i/>
+                </w:rPr>
+              </m:ctrlPr>
+            </m:sSubSupPr>
+            <m:e>
+              <m:r>
+                <w:rPr>
+                  <w:rFonts w:ascii="Cambria Math" w:hAnsi="Cambria Math"/>
+                </w:rPr>
+                <m:t>z</m:t>
+              </m:r>
+            </m:e>
+            <m:sub>
+              <m:r>
+                <w:rPr>
+                  <w:rFonts w:ascii="Cambria Math" w:hAnsi="Cambria Math"/>
+                </w:rPr>
+                <m:t>n+1</m:t>
+              </m:r>
+            </m:sub>
+            <m:sup/>
+          </m:sSubSup>
+          <m:r>
+            <w:rPr>
+              <w:rFonts w:ascii="Cambria Math" w:hAnsi="Cambria Math"/>
+            </w:rPr>
+            <m:t>=</m:t>
+          </m:r>
+          <m:sSubSup>
+            <m:sSubSupPr>
+              <m:ctrlPr>
+                <w:rPr>
+                  <w:rFonts w:ascii="Cambria Math" w:hAnsi="Cambria Math"/>
+                  <w:i/>
+                </w:rPr>
+              </m:ctrlPr>
+            </m:sSubSupPr>
+            <m:e>
+              <m:r>
+                <w:rPr>
+                  <w:rFonts w:ascii="Cambria Math" w:hAnsi="Cambria Math"/>
+                </w:rPr>
+                <m:t>z</m:t>
+              </m:r>
+            </m:e>
+            <m:sub>
+              <m:r>
+                <w:rPr>
+                  <w:rFonts w:ascii="Cambria Math" w:hAnsi="Cambria Math"/>
+                </w:rPr>
+                <m:t>n</m:t>
+              </m:r>
+            </m:sub>
+            <m:sup>
+              <m:r>
+                <w:rPr>
+                  <w:rFonts w:ascii="Cambria Math" w:hAnsi="Cambria Math"/>
+                </w:rPr>
+                <m:t>3</m:t>
+              </m:r>
+            </m:sup>
+          </m:sSubSup>
+          <m:r>
+            <w:rPr>
+              <w:rFonts w:ascii="Cambria Math" w:hAnsi="Cambria Math"/>
+            </w:rPr>
+            <m:t>+c</m:t>
+          </m:r>
+        </m:oMath>
+      </m:oMathPara>
     </w:p>
     <w:p>
       <w:pPr>
@@ -641,10 +777,10 @@
         </w:rPr>
         <w:lastRenderedPageBreak/>
         <w:drawing>
-          <wp:inline distT="0" distB="0" distL="0" distR="0" wp14:anchorId="3DB67BFF" wp14:editId="11E46815">
-            <wp:extent cx="5943600" cy="5564505"/>
-            <wp:effectExtent l="0" t="0" r="0" b="0"/>
-            <wp:docPr id="2" name="Picture 2" descr="A picture containing text, electronics, computer&#10;&#10;Description automatically generated"/>
+          <wp:inline distT="0" distB="0" distL="0" distR="0" wp14:anchorId="41DCC30E" wp14:editId="748B7E92">
+            <wp:extent cx="5943600" cy="5924550"/>
+            <wp:effectExtent l="0" t="0" r="0" b="6350"/>
+            <wp:docPr id="4" name="Picture 4" descr="A computer screen capture&#10;&#10;Description automatically generated with medium confidence"/>
             <wp:cNvGraphicFramePr>
               <a:graphicFrameLocks xmlns:a="http://schemas.openxmlformats.org/drawingml/2006/main" noChangeAspect="1"/>
             </wp:cNvGraphicFramePr>
@@ -652,7 +788,7 @@
               <a:graphicData uri="http://schemas.openxmlformats.org/drawingml/2006/picture">
                 <pic:pic xmlns:pic="http://schemas.openxmlformats.org/drawingml/2006/picture">
                   <pic:nvPicPr>
-                    <pic:cNvPr id="2" name="Picture 2" descr="A picture containing text, electronics, computer&#10;&#10;Description automatically generated"/>
+                    <pic:cNvPr id="4" name="Picture 4" descr="A computer screen capture&#10;&#10;Description automatically generated with medium confidence"/>
                     <pic:cNvPicPr/>
                   </pic:nvPicPr>
                   <pic:blipFill>
@@ -670,7 +806,7 @@
                   <pic:spPr>
                     <a:xfrm>
                       <a:off x="0" y="0"/>
-                      <a:ext cx="5943600" cy="5564505"/>
+                      <a:ext cx="5943600" cy="5924550"/>
                     </a:xfrm>
                     <a:prstGeom prst="rect">
                       <a:avLst/>
@@ -739,21 +875,82 @@
           <w:sz w:val="24"/>
           <w:szCs w:val="24"/>
         </w:rPr>
-        <w:t xml:space="preserve"> </w:t>
-      </w:r>
-      <w:r>
-        <w:rPr>
-          <w:sz w:val="24"/>
-          <w:szCs w:val="24"/>
-        </w:rPr>
-        <w:t xml:space="preserve">Example of a </w:t>
-      </w:r>
-      <w:r>
-        <w:rPr>
-          <w:sz w:val="24"/>
-          <w:szCs w:val="24"/>
-        </w:rPr>
-        <w:t xml:space="preserve">Mandelbrot Set </w:t>
+        <w:t xml:space="preserve"> Example of a Mandelbrot Set </w:t>
+      </w:r>
+    </w:p>
+    <w:p/>
+    <w:p>
+      <w:pPr>
+        <w:keepNext/>
+      </w:pPr>
+      <w:r>
+        <w:rPr>
+          <w:noProof/>
+        </w:rPr>
+        <w:lastRenderedPageBreak/>
+        <w:drawing>
+          <wp:inline distT="0" distB="0" distL="0" distR="0" wp14:anchorId="7914FD79" wp14:editId="13E76957">
+            <wp:extent cx="5943600" cy="5857240"/>
+            <wp:effectExtent l="0" t="0" r="0" b="0"/>
+            <wp:docPr id="7" name="Picture 7" descr="A picture containing text, electronics, green&#10;&#10;Description automatically generated"/>
+            <wp:cNvGraphicFramePr>
+              <a:graphicFrameLocks xmlns:a="http://schemas.openxmlformats.org/drawingml/2006/main" noChangeAspect="1"/>
+            </wp:cNvGraphicFramePr>
+            <a:graphic xmlns:a="http://schemas.openxmlformats.org/drawingml/2006/main">
+              <a:graphicData uri="http://schemas.openxmlformats.org/drawingml/2006/picture">
+                <pic:pic xmlns:pic="http://schemas.openxmlformats.org/drawingml/2006/picture">
+                  <pic:nvPicPr>
+                    <pic:cNvPr id="7" name="Picture 7" descr="A picture containing text, electronics, green&#10;&#10;Description automatically generated"/>
+                    <pic:cNvPicPr/>
+                  </pic:nvPicPr>
+                  <pic:blipFill>
+                    <a:blip r:embed="rId6">
+                      <a:extLst>
+                        <a:ext uri="{28A0092B-C50C-407E-A947-70E740481C1C}">
+                          <a14:useLocalDpi xmlns:a14="http://schemas.microsoft.com/office/drawing/2010/main" val="0"/>
+                        </a:ext>
+                      </a:extLst>
+                    </a:blip>
+                    <a:stretch>
+                      <a:fillRect/>
+                    </a:stretch>
+                  </pic:blipFill>
+                  <pic:spPr>
+                    <a:xfrm>
+                      <a:off x="0" y="0"/>
+                      <a:ext cx="5943600" cy="5857240"/>
+                    </a:xfrm>
+                    <a:prstGeom prst="rect">
+                      <a:avLst/>
+                    </a:prstGeom>
+                  </pic:spPr>
+                </pic:pic>
+              </a:graphicData>
+            </a:graphic>
+          </wp:inline>
+        </w:drawing>
+      </w:r>
+    </w:p>
+    <w:p>
+      <w:pPr>
+        <w:pStyle w:val="Caption"/>
+      </w:pPr>
+      <w:r>
+        <w:t xml:space="preserve">Figure </w:t>
+      </w:r>
+      <w:fldSimple w:instr=" SEQ Figure \* ARABIC ">
+        <w:r>
+          <w:rPr>
+            <w:noProof/>
+          </w:rPr>
+          <w:t>2</w:t>
+        </w:r>
+      </w:fldSimple>
+      <w:r>
+        <w:t xml:space="preserve"> Example of a Mandelbrot Set </w:t>
+      </w:r>
+      <w:r>
+        <w:t>(3way symmetry - cubed function)</w:t>
       </w:r>
     </w:p>
     <w:p>
@@ -781,7 +978,7 @@
                     <pic:cNvPicPr/>
                   </pic:nvPicPr>
                   <pic:blipFill>
-                    <a:blip r:embed="rId6">
+                    <a:blip r:embed="rId7">
                       <a:extLst>
                         <a:ext uri="{28A0092B-C50C-407E-A947-70E740481C1C}">
                           <a14:useLocalDpi xmlns:a14="http://schemas.microsoft.com/office/drawing/2010/main" val="0"/>
@@ -812,9 +1009,6 @@
       <w:pPr>
         <w:pStyle w:val="Caption"/>
         <w:rPr>
-          <w:rFonts w:ascii="Roboto" w:eastAsia="Times New Roman" w:hAnsi="Roboto" w:cs="Times New Roman"/>
-          <w:color w:val="000000"/>
-          <w:spacing w:val="5"/>
           <w:sz w:val="24"/>
           <w:szCs w:val="24"/>
         </w:rPr>
@@ -831,45 +1025,232 @@
           <w:sz w:val="24"/>
           <w:szCs w:val="24"/>
         </w:rPr>
-        <w:fldChar w:fldCharType="begin"/>
+        <w:t>3</w:t>
       </w:r>
       <w:r>
         <w:rPr>
           <w:sz w:val="24"/>
           <w:szCs w:val="24"/>
         </w:rPr>
-        <w:instrText xml:space="preserve"> SEQ Figure \* ARABIC </w:instrText>
+        <w:t xml:space="preserve"> Example of a Julia Set</w:t>
       </w:r>
       <w:r>
         <w:rPr>
           <w:sz w:val="24"/>
           <w:szCs w:val="24"/>
         </w:rPr>
-        <w:fldChar w:fldCharType="separate"/>
-      </w:r>
-      <w:r>
-        <w:rPr>
-          <w:noProof/>
+        <w:t xml:space="preserve"> (seed </w:t>
+      </w:r>
+      <w:r>
+        <w:rPr>
           <w:sz w:val="24"/>
           <w:szCs w:val="24"/>
         </w:rPr>
-        <w:t>2</w:t>
+        <w:t>(0.32, 0.043)</w:t>
       </w:r>
       <w:r>
         <w:rPr>
           <w:sz w:val="24"/>
           <w:szCs w:val="24"/>
         </w:rPr>
-        <w:fldChar w:fldCharType="end"/>
-      </w:r>
-      <w:r>
-        <w:rPr>
-          <w:sz w:val="24"/>
-          <w:szCs w:val="24"/>
-        </w:rPr>
-        <w:t xml:space="preserve"> Example of a Julia Set</w:t>
-      </w:r>
-    </w:p>
+        <w:t>)</w:t>
+      </w:r>
+    </w:p>
+    <w:p/>
+    <w:p>
+      <w:pPr>
+        <w:keepNext/>
+      </w:pPr>
+      <w:r>
+        <w:rPr>
+          <w:noProof/>
+        </w:rPr>
+        <w:lastRenderedPageBreak/>
+        <w:drawing>
+          <wp:inline distT="0" distB="0" distL="0" distR="0" wp14:anchorId="1B7CA9F0" wp14:editId="6C22A27E">
+            <wp:extent cx="4775200" cy="7988300"/>
+            <wp:effectExtent l="0" t="0" r="0" b="0"/>
+            <wp:docPr id="3" name="Picture 3" descr="A picture containing text, electronics&#10;&#10;Description automatically generated"/>
+            <wp:cNvGraphicFramePr>
+              <a:graphicFrameLocks xmlns:a="http://schemas.openxmlformats.org/drawingml/2006/main" noChangeAspect="1"/>
+            </wp:cNvGraphicFramePr>
+            <a:graphic xmlns:a="http://schemas.openxmlformats.org/drawingml/2006/main">
+              <a:graphicData uri="http://schemas.openxmlformats.org/drawingml/2006/picture">
+                <pic:pic xmlns:pic="http://schemas.openxmlformats.org/drawingml/2006/picture">
+                  <pic:nvPicPr>
+                    <pic:cNvPr id="3" name="Picture 3" descr="A picture containing text, electronics&#10;&#10;Description automatically generated"/>
+                    <pic:cNvPicPr/>
+                  </pic:nvPicPr>
+                  <pic:blipFill>
+                    <a:blip r:embed="rId8">
+                      <a:extLst>
+                        <a:ext uri="{28A0092B-C50C-407E-A947-70E740481C1C}">
+                          <a14:useLocalDpi xmlns:a14="http://schemas.microsoft.com/office/drawing/2010/main" val="0"/>
+                        </a:ext>
+                      </a:extLst>
+                    </a:blip>
+                    <a:stretch>
+                      <a:fillRect/>
+                    </a:stretch>
+                  </pic:blipFill>
+                  <pic:spPr>
+                    <a:xfrm>
+                      <a:off x="0" y="0"/>
+                      <a:ext cx="4775200" cy="7988300"/>
+                    </a:xfrm>
+                    <a:prstGeom prst="rect">
+                      <a:avLst/>
+                    </a:prstGeom>
+                  </pic:spPr>
+                </pic:pic>
+              </a:graphicData>
+            </a:graphic>
+          </wp:inline>
+        </w:drawing>
+      </w:r>
+    </w:p>
+    <w:p>
+      <w:pPr>
+        <w:pStyle w:val="Caption"/>
+        <w:rPr>
+          <w:sz w:val="20"/>
+          <w:szCs w:val="20"/>
+        </w:rPr>
+      </w:pPr>
+      <w:r>
+        <w:rPr>
+          <w:sz w:val="20"/>
+          <w:szCs w:val="20"/>
+        </w:rPr>
+        <w:t>Figure 4 Julia Set (Seed (0.5, 0.01))</w:t>
+      </w:r>
+    </w:p>
+    <w:p>
+      <w:pPr>
+        <w:pStyle w:val="Heading1"/>
+      </w:pPr>
+      <w:r>
+        <w:rPr>
+          <w:noProof/>
+        </w:rPr>
+        <w:lastRenderedPageBreak/>
+        <w:drawing>
+          <wp:inline distT="0" distB="0" distL="0" distR="0" wp14:anchorId="790644FC" wp14:editId="00916D0A">
+            <wp:extent cx="4724400" cy="8013700"/>
+            <wp:effectExtent l="0" t="0" r="0" b="0"/>
+            <wp:docPr id="5" name="Picture 5" descr="Graphical user interface&#10;&#10;Description automatically generated"/>
+            <wp:cNvGraphicFramePr>
+              <a:graphicFrameLocks xmlns:a="http://schemas.openxmlformats.org/drawingml/2006/main" noChangeAspect="1"/>
+            </wp:cNvGraphicFramePr>
+            <a:graphic xmlns:a="http://schemas.openxmlformats.org/drawingml/2006/main">
+              <a:graphicData uri="http://schemas.openxmlformats.org/drawingml/2006/picture">
+                <pic:pic xmlns:pic="http://schemas.openxmlformats.org/drawingml/2006/picture">
+                  <pic:nvPicPr>
+                    <pic:cNvPr id="5" name="Picture 5" descr="Graphical user interface&#10;&#10;Description automatically generated"/>
+                    <pic:cNvPicPr/>
+                  </pic:nvPicPr>
+                  <pic:blipFill>
+                    <a:blip r:embed="rId9">
+                      <a:extLst>
+                        <a:ext uri="{28A0092B-C50C-407E-A947-70E740481C1C}">
+                          <a14:useLocalDpi xmlns:a14="http://schemas.microsoft.com/office/drawing/2010/main" val="0"/>
+                        </a:ext>
+                      </a:extLst>
+                    </a:blip>
+                    <a:stretch>
+                      <a:fillRect/>
+                    </a:stretch>
+                  </pic:blipFill>
+                  <pic:spPr>
+                    <a:xfrm>
+                      <a:off x="0" y="0"/>
+                      <a:ext cx="4724400" cy="8013700"/>
+                    </a:xfrm>
+                    <a:prstGeom prst="rect">
+                      <a:avLst/>
+                    </a:prstGeom>
+                  </pic:spPr>
+                </pic:pic>
+              </a:graphicData>
+            </a:graphic>
+          </wp:inline>
+        </w:drawing>
+      </w:r>
+    </w:p>
+    <w:p>
+      <w:pPr>
+        <w:pStyle w:val="Caption"/>
+        <w:rPr>
+          <w:sz w:val="20"/>
+          <w:szCs w:val="20"/>
+        </w:rPr>
+      </w:pPr>
+      <w:r>
+        <w:t>Figure</w:t>
+      </w:r>
+      <w:r>
+        <w:t xml:space="preserve"> </w:t>
+      </w:r>
+      <w:r>
+        <w:rPr>
+          <w:sz w:val="20"/>
+          <w:szCs w:val="20"/>
+        </w:rPr>
+        <w:t>5 Julia</w:t>
+      </w:r>
+      <w:r>
+        <w:rPr>
+          <w:sz w:val="20"/>
+          <w:szCs w:val="20"/>
+        </w:rPr>
+        <w:t xml:space="preserve"> Set (Seed (0.5, 0.01)</w:t>
+      </w:r>
+      <w:r>
+        <w:rPr>
+          <w:sz w:val="20"/>
+          <w:szCs w:val="20"/>
+        </w:rPr>
+        <w:t xml:space="preserve"> </w:t>
+      </w:r>
+      <w:r>
+        <w:rPr>
+          <w:sz w:val="20"/>
+          <w:szCs w:val="20"/>
+        </w:rPr>
+        <w:t>)</w:t>
+      </w:r>
+      <w:r>
+        <w:rPr>
+          <w:sz w:val="20"/>
+          <w:szCs w:val="20"/>
+        </w:rPr>
+        <w:t xml:space="preserve"> with the 3way iterator</w:t>
+      </w:r>
+      <w:r>
+        <w:rPr>
+          <w:sz w:val="20"/>
+          <w:szCs w:val="20"/>
+        </w:rPr>
+        <w:t xml:space="preserve">- </w:t>
+      </w:r>
+      <w:r>
+        <w:t xml:space="preserve">cubed function </w:t>
+      </w:r>
+      <w:r>
+        <w:rPr>
+          <w:sz w:val="20"/>
+          <w:szCs w:val="20"/>
+        </w:rPr>
+        <w:t xml:space="preserve"> (not was beautiful as before)</w:t>
+      </w:r>
+    </w:p>
+    <w:p>
+      <w:r>
+        <w:lastRenderedPageBreak/>
+        <w:t>This project does what was proposed in the initial project proposal. It is mainly focused on implementing a connection between physics and functional programming. We explore different kinds of fractal geometries and share the results here.</w:t>
+      </w:r>
+    </w:p>
+    <w:p/>
     <w:p>
       <w:pPr>
         <w:pStyle w:val="Heading1"/>
@@ -905,9 +1286,12 @@
     <w:p/>
     <w:p>
       <w:r>
-        <w:t xml:space="preserve">Code is available in this GitHub Repository. </w:t>
-      </w:r>
-      <w:hyperlink r:id="rId7" w:history="1">
+        <w:t>Code is available in this GitHub Repository</w:t>
+      </w:r>
+      <w:r>
+        <w:t xml:space="preserve">. </w:t>
+      </w:r>
+      <w:hyperlink r:id="rId10" w:history="1">
         <w:r>
           <w:rPr>
             <w:rStyle w:val="Hyperlink"/>
@@ -921,6 +1305,29 @@
     </w:p>
     <w:p/>
     <w:p>
+      <w:r>
+        <w:t>../</w:t>
+      </w:r>
+      <w:r>
+        <w:t xml:space="preserve"> CS421-Project/fractals-code</w:t>
+      </w:r>
+      <w:r>
+        <w:t xml:space="preserve">/fractal-main.hs contains </w:t>
+      </w:r>
+      <w:r>
+        <w:t xml:space="preserve">relevant </w:t>
+      </w:r>
+      <w:r>
+        <w:t>code.</w:t>
+      </w:r>
+      <w:r>
+        <w:t xml:space="preserve"> </w:t>
+      </w:r>
+      <w:r>
+        <w:t xml:space="preserve">Folder marked not-working contains some failed attempts at trying to Rasterific package to work for RGB images. </w:t>
+      </w:r>
+    </w:p>
+    <w:p>
       <w:pPr>
         <w:pStyle w:val="Heading1"/>
         <w:rPr>
@@ -945,7 +1352,6 @@
     <w:p/>
     <w:p>
       <w:r>
-        <w:lastRenderedPageBreak/>
         <w:t xml:space="preserve">I referred to these sources as a general source of information amongst other blogs and forums such as </w:t>
       </w:r>
       <w:r>
@@ -967,30 +1373,14 @@
           <w:numId w:val="2"/>
         </w:numPr>
       </w:pPr>
-      <w:r>
-        <w:fldChar w:fldCharType="begin"/>
-      </w:r>
-      <w:r>
-        <w:instrText xml:space="preserve"> HYPERLINK "</w:instrText>
-      </w:r>
-      <w:r>
-        <w:instrText>http://en.wikipedia.org/wiki/Fractal</w:instrText>
-      </w:r>
-      <w:r>
-        <w:instrText xml:space="preserve">" </w:instrText>
-      </w:r>
-      <w:r>
-        <w:fldChar w:fldCharType="separate"/>
-      </w:r>
-      <w:r>
-        <w:rPr>
-          <w:rStyle w:val="Hyperlink"/>
-        </w:rPr>
-        <w:t>http://en.wikipedia.org/wiki/Fractal</w:t>
-      </w:r>
-      <w:r>
-        <w:fldChar w:fldCharType="end"/>
-      </w:r>
+      <w:hyperlink r:id="rId11" w:history="1">
+        <w:r>
+          <w:rPr>
+            <w:rStyle w:val="Hyperlink"/>
+          </w:rPr>
+          <w:t>http://en.wikipedia.org/wiki/Fractal</w:t>
+        </w:r>
+      </w:hyperlink>
     </w:p>
     <w:p>
       <w:pPr>
@@ -1012,7 +1402,7 @@
           <w:numId w:val="2"/>
         </w:numPr>
       </w:pPr>
-      <w:hyperlink r:id="rId8" w:history="1">
+      <w:hyperlink r:id="rId12" w:history="1">
         <w:r>
           <w:rPr>
             <w:rStyle w:val="Hyperlink"/>
@@ -1029,12 +1419,32 @@
           <w:numId w:val="2"/>
         </w:numPr>
       </w:pPr>
-      <w:hyperlink r:id="rId9" w:history="1">
+      <w:hyperlink r:id="rId13" w:history="1">
         <w:r>
           <w:rPr>
             <w:rStyle w:val="Hyperlink"/>
           </w:rPr>
           <w:t>http://learn.hfm.io/fractals.html</w:t>
+        </w:r>
+      </w:hyperlink>
+      <w:r>
+        <w:t xml:space="preserve"> </w:t>
+      </w:r>
+    </w:p>
+    <w:p>
+      <w:pPr>
+        <w:pStyle w:val="ListParagraph"/>
+        <w:numPr>
+          <w:ilvl w:val="0"/>
+          <w:numId w:val="2"/>
+        </w:numPr>
+      </w:pPr>
+      <w:hyperlink r:id="rId14" w:history="1">
+        <w:r>
+          <w:rPr>
+            <w:rStyle w:val="Hyperlink"/>
+          </w:rPr>
+          <w:t>https://www.karlsims.com/julia.html</w:t>
         </w:r>
       </w:hyperlink>
       <w:r>

</xml_diff>